<commit_message>
My biggest commit yet
</commit_message>
<xml_diff>
--- a/Things to figure out.docx
+++ b/Things to figure out.docx
@@ -468,11 +468,13 @@
               <w:rPr>
                 <w:b w:val="0"/>
                 <w:bCs w:val="0"/>
-                <w:lang w:val="en-US"/>
-              </w:rPr>
-            </w:pPr>
-            <w:r>
-              <w:rPr>
+                <w:highlight w:val="darkBlue"/>
+                <w:lang w:val="en-US"/>
+              </w:rPr>
+            </w:pPr>
+            <w:r>
+              <w:rPr>
+                <w:highlight w:val="darkBlue"/>
                 <w:lang w:val="en-US"/>
               </w:rPr>
               <w:t>ADDIU</w:t>
@@ -507,18 +509,34 @@
               <w:cnfStyle w:val="000000100000" w:firstRow="0" w:lastRow="0" w:firstColumn="0" w:lastColumn="0" w:oddVBand="0" w:evenVBand="0" w:oddHBand="1" w:evenHBand="0" w:firstRowFirstColumn="0" w:firstRowLastColumn="0" w:lastRowFirstColumn="0" w:lastRowLastColumn="0"/>
             </w:pPr>
             <w:r>
-              <w:t xml:space="preserve">ADDIU rt, rs, immediate </w:t>
-            </w:r>
-          </w:p>
-          <w:p>
-            <w:pPr>
-              <w:cnfStyle w:val="000000100000" w:firstRow="0" w:lastRow="0" w:firstColumn="0" w:lastColumn="0" w:oddVBand="0" w:evenVBand="0" w:oddHBand="1" w:evenHBand="0" w:firstRowFirstColumn="0" w:firstRowLastColumn="0" w:lastRowFirstColumn="0" w:lastRowLastColumn="0"/>
-              <w:rPr>
-                <w:lang w:val="en-US"/>
-              </w:rPr>
-            </w:pPr>
-            <w:r>
-              <w:t>rt ← rs + immediate</w:t>
+              <w:t xml:space="preserve">ADDIU rt, </w:t>
+            </w:r>
+            <w:proofErr w:type="spellStart"/>
+            <w:r>
+              <w:t>rs</w:t>
+            </w:r>
+            <w:proofErr w:type="spellEnd"/>
+            <w:r>
+              <w:t xml:space="preserve">, immediate </w:t>
+            </w:r>
+          </w:p>
+          <w:p>
+            <w:pPr>
+              <w:cnfStyle w:val="000000100000" w:firstRow="0" w:lastRow="0" w:firstColumn="0" w:lastColumn="0" w:oddVBand="0" w:evenVBand="0" w:oddHBand="1" w:evenHBand="0" w:firstRowFirstColumn="0" w:firstRowLastColumn="0" w:lastRowFirstColumn="0" w:lastRowLastColumn="0"/>
+              <w:rPr>
+                <w:lang w:val="en-US"/>
+              </w:rPr>
+            </w:pPr>
+            <w:r>
+              <w:t xml:space="preserve">rt ← </w:t>
+            </w:r>
+            <w:proofErr w:type="spellStart"/>
+            <w:r>
+              <w:t>rs</w:t>
+            </w:r>
+            <w:proofErr w:type="spellEnd"/>
+            <w:r>
+              <w:t xml:space="preserve"> + immediate</w:t>
             </w:r>
           </w:p>
         </w:tc>
@@ -632,17 +650,20 @@
           <w:p>
             <w:pPr>
               <w:rPr>
-                <w:lang w:val="en-US"/>
-              </w:rPr>
-            </w:pPr>
-            <w:r>
-              <w:rPr>
+                <w:highlight w:val="darkBlue"/>
+                <w:lang w:val="en-US"/>
+              </w:rPr>
+            </w:pPr>
+            <w:r>
+              <w:rPr>
+                <w:highlight w:val="darkBlue"/>
                 <w:lang w:val="en-US"/>
               </w:rPr>
               <w:t>ADD</w:t>
             </w:r>
             <w:r>
               <w:rPr>
+                <w:highlight w:val="darkBlue"/>
                 <w:lang w:val="en-US"/>
               </w:rPr>
               <w:t>U</w:t>
@@ -677,18 +698,47 @@
               <w:cnfStyle w:val="000000000000" w:firstRow="0" w:lastRow="0" w:firstColumn="0" w:lastColumn="0" w:oddVBand="0" w:evenVBand="0" w:oddHBand="0" w:evenHBand="0" w:firstRowFirstColumn="0" w:firstRowLastColumn="0" w:lastRowFirstColumn="0" w:lastRowLastColumn="0"/>
             </w:pPr>
             <w:r>
-              <w:t>ADDU rd, rs, rt</w:t>
-            </w:r>
-          </w:p>
-          <w:p>
-            <w:pPr>
-              <w:cnfStyle w:val="000000000000" w:firstRow="0" w:lastRow="0" w:firstColumn="0" w:lastColumn="0" w:oddVBand="0" w:evenVBand="0" w:oddHBand="0" w:evenHBand="0" w:firstRowFirstColumn="0" w:firstRowLastColumn="0" w:lastRowFirstColumn="0" w:lastRowLastColumn="0"/>
-              <w:rPr>
-                <w:lang w:val="en-US"/>
-              </w:rPr>
-            </w:pPr>
-            <w:r>
-              <w:t>rd ← rs + rt</w:t>
+              <w:t xml:space="preserve">ADDU </w:t>
+            </w:r>
+            <w:proofErr w:type="spellStart"/>
+            <w:r>
+              <w:t>rd</w:t>
+            </w:r>
+            <w:proofErr w:type="spellEnd"/>
+            <w:r>
+              <w:t xml:space="preserve">, </w:t>
+            </w:r>
+            <w:proofErr w:type="spellStart"/>
+            <w:r>
+              <w:t>rs</w:t>
+            </w:r>
+            <w:proofErr w:type="spellEnd"/>
+            <w:r>
+              <w:t>, rt</w:t>
+            </w:r>
+          </w:p>
+          <w:p>
+            <w:pPr>
+              <w:cnfStyle w:val="000000000000" w:firstRow="0" w:lastRow="0" w:firstColumn="0" w:lastColumn="0" w:oddVBand="0" w:evenVBand="0" w:oddHBand="0" w:evenHBand="0" w:firstRowFirstColumn="0" w:firstRowLastColumn="0" w:lastRowFirstColumn="0" w:lastRowLastColumn="0"/>
+              <w:rPr>
+                <w:lang w:val="en-US"/>
+              </w:rPr>
+            </w:pPr>
+            <w:proofErr w:type="spellStart"/>
+            <w:r>
+              <w:t>rd</w:t>
+            </w:r>
+            <w:proofErr w:type="spellEnd"/>
+            <w:r>
+              <w:t xml:space="preserve"> ← </w:t>
+            </w:r>
+            <w:proofErr w:type="spellStart"/>
+            <w:r>
+              <w:t>rs</w:t>
+            </w:r>
+            <w:proofErr w:type="spellEnd"/>
+            <w:r>
+              <w:t xml:space="preserve"> + rt</w:t>
             </w:r>
           </w:p>
         </w:tc>
@@ -804,6 +854,7 @@
             </w:pPr>
             <w:r>
               <w:rPr>
+                <w:highlight w:val="darkBlue"/>
                 <w:lang w:val="en-US"/>
               </w:rPr>
               <w:t>AND</w:t>
@@ -838,18 +889,47 @@
               <w:cnfStyle w:val="000000100000" w:firstRow="0" w:lastRow="0" w:firstColumn="0" w:lastColumn="0" w:oddVBand="0" w:evenVBand="0" w:oddHBand="1" w:evenHBand="0" w:firstRowFirstColumn="0" w:firstRowLastColumn="0" w:lastRowFirstColumn="0" w:lastRowLastColumn="0"/>
             </w:pPr>
             <w:r>
-              <w:t>AND rd, rs, rt</w:t>
-            </w:r>
-          </w:p>
-          <w:p>
-            <w:pPr>
-              <w:cnfStyle w:val="000000100000" w:firstRow="0" w:lastRow="0" w:firstColumn="0" w:lastColumn="0" w:oddVBand="0" w:evenVBand="0" w:oddHBand="1" w:evenHBand="0" w:firstRowFirstColumn="0" w:firstRowLastColumn="0" w:lastRowFirstColumn="0" w:lastRowLastColumn="0"/>
-              <w:rPr>
-                <w:lang w:val="en-US"/>
-              </w:rPr>
-            </w:pPr>
-            <w:r>
-              <w:t>rd ← rs AND rt</w:t>
+              <w:t xml:space="preserve">AND </w:t>
+            </w:r>
+            <w:proofErr w:type="spellStart"/>
+            <w:r>
+              <w:t>rd</w:t>
+            </w:r>
+            <w:proofErr w:type="spellEnd"/>
+            <w:r>
+              <w:t xml:space="preserve">, </w:t>
+            </w:r>
+            <w:proofErr w:type="spellStart"/>
+            <w:r>
+              <w:t>rs</w:t>
+            </w:r>
+            <w:proofErr w:type="spellEnd"/>
+            <w:r>
+              <w:t>, rt</w:t>
+            </w:r>
+          </w:p>
+          <w:p>
+            <w:pPr>
+              <w:cnfStyle w:val="000000100000" w:firstRow="0" w:lastRow="0" w:firstColumn="0" w:lastColumn="0" w:oddVBand="0" w:evenVBand="0" w:oddHBand="1" w:evenHBand="0" w:firstRowFirstColumn="0" w:firstRowLastColumn="0" w:lastRowFirstColumn="0" w:lastRowLastColumn="0"/>
+              <w:rPr>
+                <w:lang w:val="en-US"/>
+              </w:rPr>
+            </w:pPr>
+            <w:proofErr w:type="spellStart"/>
+            <w:r>
+              <w:t>rd</w:t>
+            </w:r>
+            <w:proofErr w:type="spellEnd"/>
+            <w:r>
+              <w:t xml:space="preserve"> ← </w:t>
+            </w:r>
+            <w:proofErr w:type="spellStart"/>
+            <w:r>
+              <w:t>rs</w:t>
+            </w:r>
+            <w:proofErr w:type="spellEnd"/>
+            <w:r>
+              <w:t xml:space="preserve"> AND rt</w:t>
             </w:r>
           </w:p>
         </w:tc>
@@ -960,6 +1040,7 @@
             </w:pPr>
             <w:r>
               <w:rPr>
+                <w:highlight w:val="darkBlue"/>
                 <w:lang w:val="en-US"/>
               </w:rPr>
               <w:t>ANDI</w:t>
@@ -994,18 +1075,34 @@
               <w:cnfStyle w:val="000000000000" w:firstRow="0" w:lastRow="0" w:firstColumn="0" w:lastColumn="0" w:oddVBand="0" w:evenVBand="0" w:oddHBand="0" w:evenHBand="0" w:firstRowFirstColumn="0" w:firstRowLastColumn="0" w:lastRowFirstColumn="0" w:lastRowLastColumn="0"/>
             </w:pPr>
             <w:r>
-              <w:t>ANDI rt, rs, immediate</w:t>
-            </w:r>
-          </w:p>
-          <w:p>
-            <w:pPr>
-              <w:cnfStyle w:val="000000000000" w:firstRow="0" w:lastRow="0" w:firstColumn="0" w:lastColumn="0" w:oddVBand="0" w:evenVBand="0" w:oddHBand="0" w:evenHBand="0" w:firstRowFirstColumn="0" w:firstRowLastColumn="0" w:lastRowFirstColumn="0" w:lastRowLastColumn="0"/>
-              <w:rPr>
-                <w:lang w:val="en-US"/>
-              </w:rPr>
-            </w:pPr>
-            <w:r>
-              <w:t>rt ← rs AND immediate</w:t>
+              <w:t xml:space="preserve">ANDI rt, </w:t>
+            </w:r>
+            <w:proofErr w:type="spellStart"/>
+            <w:r>
+              <w:t>rs</w:t>
+            </w:r>
+            <w:proofErr w:type="spellEnd"/>
+            <w:r>
+              <w:t>, immediate</w:t>
+            </w:r>
+          </w:p>
+          <w:p>
+            <w:pPr>
+              <w:cnfStyle w:val="000000000000" w:firstRow="0" w:lastRow="0" w:firstColumn="0" w:lastColumn="0" w:oddVBand="0" w:evenVBand="0" w:oddHBand="0" w:evenHBand="0" w:firstRowFirstColumn="0" w:firstRowLastColumn="0" w:lastRowFirstColumn="0" w:lastRowLastColumn="0"/>
+              <w:rPr>
+                <w:lang w:val="en-US"/>
+              </w:rPr>
+            </w:pPr>
+            <w:r>
+              <w:t xml:space="preserve">rt ← </w:t>
+            </w:r>
+            <w:proofErr w:type="spellStart"/>
+            <w:r>
+              <w:t>rs</w:t>
+            </w:r>
+            <w:proofErr w:type="spellEnd"/>
+            <w:r>
+              <w:t xml:space="preserve"> AND immediate</w:t>
             </w:r>
           </w:p>
         </w:tc>
@@ -1119,6 +1216,7 @@
             </w:pPr>
             <w:r>
               <w:rPr>
+                <w:highlight w:val="darkBlue"/>
                 <w:lang w:val="en-US"/>
               </w:rPr>
               <w:lastRenderedPageBreak/>
@@ -1154,18 +1252,34 @@
               <w:cnfStyle w:val="000000100000" w:firstRow="0" w:lastRow="0" w:firstColumn="0" w:lastColumn="0" w:oddVBand="0" w:evenVBand="0" w:oddHBand="1" w:evenHBand="0" w:firstRowFirstColumn="0" w:firstRowLastColumn="0" w:lastRowFirstColumn="0" w:lastRowLastColumn="0"/>
             </w:pPr>
             <w:r>
-              <w:t>BEQ rs, rt, offset</w:t>
-            </w:r>
-          </w:p>
-          <w:p>
-            <w:pPr>
-              <w:cnfStyle w:val="000000100000" w:firstRow="0" w:lastRow="0" w:firstColumn="0" w:lastColumn="0" w:oddVBand="0" w:evenVBand="0" w:oddHBand="1" w:evenHBand="0" w:firstRowFirstColumn="0" w:firstRowLastColumn="0" w:lastRowFirstColumn="0" w:lastRowLastColumn="0"/>
-              <w:rPr>
-                <w:lang w:val="en-US"/>
-              </w:rPr>
-            </w:pPr>
-            <w:r>
-              <w:t>if (rs = rt) then branch</w:t>
+              <w:t xml:space="preserve">BEQ </w:t>
+            </w:r>
+            <w:proofErr w:type="spellStart"/>
+            <w:r>
+              <w:t>rs</w:t>
+            </w:r>
+            <w:proofErr w:type="spellEnd"/>
+            <w:r>
+              <w:t>, rt, offset</w:t>
+            </w:r>
+          </w:p>
+          <w:p>
+            <w:pPr>
+              <w:cnfStyle w:val="000000100000" w:firstRow="0" w:lastRow="0" w:firstColumn="0" w:lastColumn="0" w:oddVBand="0" w:evenVBand="0" w:oddHBand="1" w:evenHBand="0" w:firstRowFirstColumn="0" w:firstRowLastColumn="0" w:lastRowFirstColumn="0" w:lastRowLastColumn="0"/>
+              <w:rPr>
+                <w:lang w:val="en-US"/>
+              </w:rPr>
+            </w:pPr>
+            <w:r>
+              <w:t>if (</w:t>
+            </w:r>
+            <w:proofErr w:type="spellStart"/>
+            <w:r>
+              <w:t>rs</w:t>
+            </w:r>
+            <w:proofErr w:type="spellEnd"/>
+            <w:r>
+              <w:t xml:space="preserve"> = rt) then branch</w:t>
             </w:r>
           </w:p>
         </w:tc>
@@ -1278,6 +1392,7 @@
             </w:pPr>
             <w:r>
               <w:rPr>
+                <w:highlight w:val="darkBlue"/>
                 <w:lang w:val="en-US"/>
               </w:rPr>
               <w:t>BGEZ</w:t>
@@ -1312,18 +1427,34 @@
               <w:cnfStyle w:val="000000000000" w:firstRow="0" w:lastRow="0" w:firstColumn="0" w:lastColumn="0" w:oddVBand="0" w:evenVBand="0" w:oddHBand="0" w:evenHBand="0" w:firstRowFirstColumn="0" w:firstRowLastColumn="0" w:lastRowFirstColumn="0" w:lastRowLastColumn="0"/>
             </w:pPr>
             <w:r>
-              <w:t>BGEZ rs, offset</w:t>
-            </w:r>
-          </w:p>
-          <w:p>
-            <w:pPr>
-              <w:cnfStyle w:val="000000000000" w:firstRow="0" w:lastRow="0" w:firstColumn="0" w:lastColumn="0" w:oddVBand="0" w:evenVBand="0" w:oddHBand="0" w:evenHBand="0" w:firstRowFirstColumn="0" w:firstRowLastColumn="0" w:lastRowFirstColumn="0" w:lastRowLastColumn="0"/>
-              <w:rPr>
-                <w:lang w:val="en-US"/>
-              </w:rPr>
-            </w:pPr>
-            <w:r>
-              <w:t>if (rs ≥ 0) then branch</w:t>
+              <w:t xml:space="preserve">BGEZ </w:t>
+            </w:r>
+            <w:proofErr w:type="spellStart"/>
+            <w:r>
+              <w:t>rs</w:t>
+            </w:r>
+            <w:proofErr w:type="spellEnd"/>
+            <w:r>
+              <w:t>, offset</w:t>
+            </w:r>
+          </w:p>
+          <w:p>
+            <w:pPr>
+              <w:cnfStyle w:val="000000000000" w:firstRow="0" w:lastRow="0" w:firstColumn="0" w:lastColumn="0" w:oddVBand="0" w:evenVBand="0" w:oddHBand="0" w:evenHBand="0" w:firstRowFirstColumn="0" w:firstRowLastColumn="0" w:lastRowFirstColumn="0" w:lastRowLastColumn="0"/>
+              <w:rPr>
+                <w:lang w:val="en-US"/>
+              </w:rPr>
+            </w:pPr>
+            <w:r>
+              <w:t>if (</w:t>
+            </w:r>
+            <w:proofErr w:type="spellStart"/>
+            <w:r>
+              <w:t>rs</w:t>
+            </w:r>
+            <w:proofErr w:type="spellEnd"/>
+            <w:r>
+              <w:t xml:space="preserve"> ≥ 0) then branch</w:t>
             </w:r>
           </w:p>
         </w:tc>
@@ -1437,6 +1568,7 @@
             </w:pPr>
             <w:r>
               <w:rPr>
+                <w:highlight w:val="darkBlue"/>
                 <w:lang w:val="en-US"/>
               </w:rPr>
               <w:t>BGEZAL</w:t>
@@ -1471,19 +1603,40 @@
               <w:cnfStyle w:val="000000100000" w:firstRow="0" w:lastRow="0" w:firstColumn="0" w:lastColumn="0" w:oddVBand="0" w:evenVBand="0" w:oddHBand="1" w:evenHBand="0" w:firstRowFirstColumn="0" w:firstRowLastColumn="0" w:lastRowFirstColumn="0" w:lastRowLastColumn="0"/>
             </w:pPr>
             <w:r>
-              <w:t>BGEZAL rs, offset</w:t>
-            </w:r>
-          </w:p>
-          <w:p>
-            <w:pPr>
-              <w:cnfStyle w:val="000000100000" w:firstRow="0" w:lastRow="0" w:firstColumn="0" w:lastColumn="0" w:oddVBand="0" w:evenVBand="0" w:oddHBand="1" w:evenHBand="0" w:firstRowFirstColumn="0" w:firstRowLastColumn="0" w:lastRowFirstColumn="0" w:lastRowLastColumn="0"/>
-              <w:rPr>
-                <w:lang w:val="en-US"/>
-              </w:rPr>
-            </w:pPr>
-            <w:r>
-              <w:t>if (rs ≥ 0) then procedure_call</w:t>
-            </w:r>
+              <w:t xml:space="preserve">BGEZAL </w:t>
+            </w:r>
+            <w:proofErr w:type="spellStart"/>
+            <w:r>
+              <w:t>rs</w:t>
+            </w:r>
+            <w:proofErr w:type="spellEnd"/>
+            <w:r>
+              <w:t>, offset</w:t>
+            </w:r>
+          </w:p>
+          <w:p>
+            <w:pPr>
+              <w:cnfStyle w:val="000000100000" w:firstRow="0" w:lastRow="0" w:firstColumn="0" w:lastColumn="0" w:oddVBand="0" w:evenVBand="0" w:oddHBand="1" w:evenHBand="0" w:firstRowFirstColumn="0" w:firstRowLastColumn="0" w:lastRowFirstColumn="0" w:lastRowLastColumn="0"/>
+              <w:rPr>
+                <w:lang w:val="en-US"/>
+              </w:rPr>
+            </w:pPr>
+            <w:r>
+              <w:t>if (</w:t>
+            </w:r>
+            <w:proofErr w:type="spellStart"/>
+            <w:r>
+              <w:t>rs</w:t>
+            </w:r>
+            <w:proofErr w:type="spellEnd"/>
+            <w:r>
+              <w:t xml:space="preserve"> ≥ 0) then </w:t>
+            </w:r>
+            <w:proofErr w:type="spellStart"/>
+            <w:r>
+              <w:t>procedure_call</w:t>
+            </w:r>
+            <w:proofErr w:type="spellEnd"/>
           </w:p>
         </w:tc>
         <w:tc>
@@ -1593,6 +1746,7 @@
             </w:pPr>
             <w:r>
               <w:rPr>
+                <w:highlight w:val="darkBlue"/>
                 <w:lang w:val="en-US"/>
               </w:rPr>
               <w:t>BGTZ</w:t>
@@ -1627,18 +1781,34 @@
               <w:cnfStyle w:val="000000000000" w:firstRow="0" w:lastRow="0" w:firstColumn="0" w:lastColumn="0" w:oddVBand="0" w:evenVBand="0" w:oddHBand="0" w:evenHBand="0" w:firstRowFirstColumn="0" w:firstRowLastColumn="0" w:lastRowFirstColumn="0" w:lastRowLastColumn="0"/>
             </w:pPr>
             <w:r>
-              <w:t>BGTZ rs, offset</w:t>
-            </w:r>
-          </w:p>
-          <w:p>
-            <w:pPr>
-              <w:cnfStyle w:val="000000000000" w:firstRow="0" w:lastRow="0" w:firstColumn="0" w:lastColumn="0" w:oddVBand="0" w:evenVBand="0" w:oddHBand="0" w:evenHBand="0" w:firstRowFirstColumn="0" w:firstRowLastColumn="0" w:lastRowFirstColumn="0" w:lastRowLastColumn="0"/>
-              <w:rPr>
-                <w:lang w:val="en-US"/>
-              </w:rPr>
-            </w:pPr>
-            <w:r>
-              <w:t>if (rs &gt; 0) then branch</w:t>
+              <w:t xml:space="preserve">BGTZ </w:t>
+            </w:r>
+            <w:proofErr w:type="spellStart"/>
+            <w:r>
+              <w:t>rs</w:t>
+            </w:r>
+            <w:proofErr w:type="spellEnd"/>
+            <w:r>
+              <w:t>, offset</w:t>
+            </w:r>
+          </w:p>
+          <w:p>
+            <w:pPr>
+              <w:cnfStyle w:val="000000000000" w:firstRow="0" w:lastRow="0" w:firstColumn="0" w:lastColumn="0" w:oddVBand="0" w:evenVBand="0" w:oddHBand="0" w:evenHBand="0" w:firstRowFirstColumn="0" w:firstRowLastColumn="0" w:lastRowFirstColumn="0" w:lastRowLastColumn="0"/>
+              <w:rPr>
+                <w:lang w:val="en-US"/>
+              </w:rPr>
+            </w:pPr>
+            <w:r>
+              <w:t>if (</w:t>
+            </w:r>
+            <w:proofErr w:type="spellStart"/>
+            <w:r>
+              <w:t>rs</w:t>
+            </w:r>
+            <w:proofErr w:type="spellEnd"/>
+            <w:r>
+              <w:t xml:space="preserve"> &gt; 0) then branch</w:t>
             </w:r>
           </w:p>
         </w:tc>
@@ -1752,6 +1922,7 @@
             </w:pPr>
             <w:r>
               <w:rPr>
+                <w:highlight w:val="darkBlue"/>
                 <w:lang w:val="en-US"/>
               </w:rPr>
               <w:t>BLEZ</w:t>
@@ -1786,18 +1957,34 @@
               <w:cnfStyle w:val="000000100000" w:firstRow="0" w:lastRow="0" w:firstColumn="0" w:lastColumn="0" w:oddVBand="0" w:evenVBand="0" w:oddHBand="1" w:evenHBand="0" w:firstRowFirstColumn="0" w:firstRowLastColumn="0" w:lastRowFirstColumn="0" w:lastRowLastColumn="0"/>
             </w:pPr>
             <w:r>
-              <w:t>BLEZ rs, offset</w:t>
-            </w:r>
-          </w:p>
-          <w:p>
-            <w:pPr>
-              <w:cnfStyle w:val="000000100000" w:firstRow="0" w:lastRow="0" w:firstColumn="0" w:lastColumn="0" w:oddVBand="0" w:evenVBand="0" w:oddHBand="1" w:evenHBand="0" w:firstRowFirstColumn="0" w:firstRowLastColumn="0" w:lastRowFirstColumn="0" w:lastRowLastColumn="0"/>
-              <w:rPr>
-                <w:lang w:val="en-US"/>
-              </w:rPr>
-            </w:pPr>
-            <w:r>
-              <w:t>if (rs ≤ 0) then branch</w:t>
+              <w:t xml:space="preserve">BLEZ </w:t>
+            </w:r>
+            <w:proofErr w:type="spellStart"/>
+            <w:r>
+              <w:t>rs</w:t>
+            </w:r>
+            <w:proofErr w:type="spellEnd"/>
+            <w:r>
+              <w:t>, offset</w:t>
+            </w:r>
+          </w:p>
+          <w:p>
+            <w:pPr>
+              <w:cnfStyle w:val="000000100000" w:firstRow="0" w:lastRow="0" w:firstColumn="0" w:lastColumn="0" w:oddVBand="0" w:evenVBand="0" w:oddHBand="1" w:evenHBand="0" w:firstRowFirstColumn="0" w:firstRowLastColumn="0" w:lastRowFirstColumn="0" w:lastRowLastColumn="0"/>
+              <w:rPr>
+                <w:lang w:val="en-US"/>
+              </w:rPr>
+            </w:pPr>
+            <w:r>
+              <w:t>if (</w:t>
+            </w:r>
+            <w:proofErr w:type="spellStart"/>
+            <w:r>
+              <w:t>rs</w:t>
+            </w:r>
+            <w:proofErr w:type="spellEnd"/>
+            <w:r>
+              <w:t xml:space="preserve"> ≤ 0) then branch</w:t>
             </w:r>
           </w:p>
         </w:tc>
@@ -1908,6 +2095,7 @@
             </w:pPr>
             <w:r>
               <w:rPr>
+                <w:highlight w:val="darkBlue"/>
                 <w:lang w:val="en-US"/>
               </w:rPr>
               <w:t>BLTZ</w:t>
@@ -1942,18 +2130,34 @@
               <w:cnfStyle w:val="000000000000" w:firstRow="0" w:lastRow="0" w:firstColumn="0" w:lastColumn="0" w:oddVBand="0" w:evenVBand="0" w:oddHBand="0" w:evenHBand="0" w:firstRowFirstColumn="0" w:firstRowLastColumn="0" w:lastRowFirstColumn="0" w:lastRowLastColumn="0"/>
             </w:pPr>
             <w:r>
-              <w:t>BLTZ rs, offset</w:t>
-            </w:r>
-          </w:p>
-          <w:p>
-            <w:pPr>
-              <w:cnfStyle w:val="000000000000" w:firstRow="0" w:lastRow="0" w:firstColumn="0" w:lastColumn="0" w:oddVBand="0" w:evenVBand="0" w:oddHBand="0" w:evenHBand="0" w:firstRowFirstColumn="0" w:firstRowLastColumn="0" w:lastRowFirstColumn="0" w:lastRowLastColumn="0"/>
-              <w:rPr>
-                <w:lang w:val="en-US"/>
-              </w:rPr>
-            </w:pPr>
-            <w:r>
-              <w:t>if (rs &lt; 0) then branch</w:t>
+              <w:t xml:space="preserve">BLTZ </w:t>
+            </w:r>
+            <w:proofErr w:type="spellStart"/>
+            <w:r>
+              <w:t>rs</w:t>
+            </w:r>
+            <w:proofErr w:type="spellEnd"/>
+            <w:r>
+              <w:t>, offset</w:t>
+            </w:r>
+          </w:p>
+          <w:p>
+            <w:pPr>
+              <w:cnfStyle w:val="000000000000" w:firstRow="0" w:lastRow="0" w:firstColumn="0" w:lastColumn="0" w:oddVBand="0" w:evenVBand="0" w:oddHBand="0" w:evenHBand="0" w:firstRowFirstColumn="0" w:firstRowLastColumn="0" w:lastRowFirstColumn="0" w:lastRowLastColumn="0"/>
+              <w:rPr>
+                <w:lang w:val="en-US"/>
+              </w:rPr>
+            </w:pPr>
+            <w:r>
+              <w:t>if (</w:t>
+            </w:r>
+            <w:proofErr w:type="spellStart"/>
+            <w:r>
+              <w:t>rs</w:t>
+            </w:r>
+            <w:proofErr w:type="spellEnd"/>
+            <w:r>
+              <w:t xml:space="preserve"> &lt; 0) then branch</w:t>
             </w:r>
           </w:p>
         </w:tc>
@@ -2067,6 +2271,7 @@
             </w:pPr>
             <w:r>
               <w:rPr>
+                <w:highlight w:val="darkBlue"/>
                 <w:lang w:val="en-US"/>
               </w:rPr>
               <w:t>BLTZAL</w:t>
@@ -2101,19 +2306,40 @@
               <w:cnfStyle w:val="000000100000" w:firstRow="0" w:lastRow="0" w:firstColumn="0" w:lastColumn="0" w:oddVBand="0" w:evenVBand="0" w:oddHBand="1" w:evenHBand="0" w:firstRowFirstColumn="0" w:firstRowLastColumn="0" w:lastRowFirstColumn="0" w:lastRowLastColumn="0"/>
             </w:pPr>
             <w:r>
-              <w:t>BLTZAL rs, offset</w:t>
-            </w:r>
-          </w:p>
-          <w:p>
-            <w:pPr>
-              <w:cnfStyle w:val="000000100000" w:firstRow="0" w:lastRow="0" w:firstColumn="0" w:lastColumn="0" w:oddVBand="0" w:evenVBand="0" w:oddHBand="1" w:evenHBand="0" w:firstRowFirstColumn="0" w:firstRowLastColumn="0" w:lastRowFirstColumn="0" w:lastRowLastColumn="0"/>
-              <w:rPr>
-                <w:lang w:val="en-US"/>
-              </w:rPr>
-            </w:pPr>
-            <w:r>
-              <w:t>if (rs &lt; 0) then procedure_call</w:t>
-            </w:r>
+              <w:t xml:space="preserve">BLTZAL </w:t>
+            </w:r>
+            <w:proofErr w:type="spellStart"/>
+            <w:r>
+              <w:t>rs</w:t>
+            </w:r>
+            <w:proofErr w:type="spellEnd"/>
+            <w:r>
+              <w:t>, offset</w:t>
+            </w:r>
+          </w:p>
+          <w:p>
+            <w:pPr>
+              <w:cnfStyle w:val="000000100000" w:firstRow="0" w:lastRow="0" w:firstColumn="0" w:lastColumn="0" w:oddVBand="0" w:evenVBand="0" w:oddHBand="1" w:evenHBand="0" w:firstRowFirstColumn="0" w:firstRowLastColumn="0" w:lastRowFirstColumn="0" w:lastRowLastColumn="0"/>
+              <w:rPr>
+                <w:lang w:val="en-US"/>
+              </w:rPr>
+            </w:pPr>
+            <w:r>
+              <w:t>if (</w:t>
+            </w:r>
+            <w:proofErr w:type="spellStart"/>
+            <w:r>
+              <w:t>rs</w:t>
+            </w:r>
+            <w:proofErr w:type="spellEnd"/>
+            <w:r>
+              <w:t xml:space="preserve"> &lt; 0) then </w:t>
+            </w:r>
+            <w:proofErr w:type="spellStart"/>
+            <w:r>
+              <w:t>procedure_call</w:t>
+            </w:r>
+            <w:proofErr w:type="spellEnd"/>
           </w:p>
         </w:tc>
         <w:tc>
@@ -2223,6 +2449,7 @@
             </w:pPr>
             <w:r>
               <w:rPr>
+                <w:highlight w:val="darkBlue"/>
                 <w:lang w:val="en-US"/>
               </w:rPr>
               <w:t>BNE</w:t>
@@ -2257,18 +2484,34 @@
               <w:cnfStyle w:val="000000000000" w:firstRow="0" w:lastRow="0" w:firstColumn="0" w:lastColumn="0" w:oddVBand="0" w:evenVBand="0" w:oddHBand="0" w:evenHBand="0" w:firstRowFirstColumn="0" w:firstRowLastColumn="0" w:lastRowFirstColumn="0" w:lastRowLastColumn="0"/>
             </w:pPr>
             <w:r>
-              <w:t>BNE rs, rt, offset</w:t>
-            </w:r>
-          </w:p>
-          <w:p>
-            <w:pPr>
-              <w:cnfStyle w:val="000000000000" w:firstRow="0" w:lastRow="0" w:firstColumn="0" w:lastColumn="0" w:oddVBand="0" w:evenVBand="0" w:oddHBand="0" w:evenHBand="0" w:firstRowFirstColumn="0" w:firstRowLastColumn="0" w:lastRowFirstColumn="0" w:lastRowLastColumn="0"/>
-              <w:rPr>
-                <w:lang w:val="en-US"/>
-              </w:rPr>
-            </w:pPr>
-            <w:r>
-              <w:t>if (rs ≠ rt) then branch</w:t>
+              <w:t xml:space="preserve">BNE </w:t>
+            </w:r>
+            <w:proofErr w:type="spellStart"/>
+            <w:r>
+              <w:t>rs</w:t>
+            </w:r>
+            <w:proofErr w:type="spellEnd"/>
+            <w:r>
+              <w:t>, rt, offset</w:t>
+            </w:r>
+          </w:p>
+          <w:p>
+            <w:pPr>
+              <w:cnfStyle w:val="000000000000" w:firstRow="0" w:lastRow="0" w:firstColumn="0" w:lastColumn="0" w:oddVBand="0" w:evenVBand="0" w:oddHBand="0" w:evenHBand="0" w:firstRowFirstColumn="0" w:firstRowLastColumn="0" w:lastRowFirstColumn="0" w:lastRowLastColumn="0"/>
+              <w:rPr>
+                <w:lang w:val="en-US"/>
+              </w:rPr>
+            </w:pPr>
+            <w:r>
+              <w:t>if (</w:t>
+            </w:r>
+            <w:proofErr w:type="spellStart"/>
+            <w:r>
+              <w:t>rs</w:t>
+            </w:r>
+            <w:proofErr w:type="spellEnd"/>
+            <w:r>
+              <w:t xml:space="preserve"> ≠ rt) then branch</w:t>
             </w:r>
           </w:p>
         </w:tc>
@@ -2382,6 +2625,7 @@
             </w:pPr>
             <w:r>
               <w:rPr>
+                <w:highlight w:val="red"/>
                 <w:lang w:val="en-US"/>
               </w:rPr>
               <w:t>DIV</w:t>
@@ -2416,18 +2660,34 @@
               <w:cnfStyle w:val="000000100000" w:firstRow="0" w:lastRow="0" w:firstColumn="0" w:lastColumn="0" w:oddVBand="0" w:evenVBand="0" w:oddHBand="1" w:evenHBand="0" w:firstRowFirstColumn="0" w:firstRowLastColumn="0" w:lastRowFirstColumn="0" w:lastRowLastColumn="0"/>
             </w:pPr>
             <w:r>
-              <w:t>DIV rs, rt</w:t>
-            </w:r>
-          </w:p>
-          <w:p>
-            <w:pPr>
-              <w:cnfStyle w:val="000000100000" w:firstRow="0" w:lastRow="0" w:firstColumn="0" w:lastColumn="0" w:oddVBand="0" w:evenVBand="0" w:oddHBand="1" w:evenHBand="0" w:firstRowFirstColumn="0" w:firstRowLastColumn="0" w:lastRowFirstColumn="0" w:lastRowLastColumn="0"/>
-              <w:rPr>
-                <w:lang w:val="en-US"/>
-              </w:rPr>
-            </w:pPr>
-            <w:r>
-              <w:t>(LO, HI) ← rs / rt</w:t>
+              <w:t xml:space="preserve">DIV </w:t>
+            </w:r>
+            <w:proofErr w:type="spellStart"/>
+            <w:r>
+              <w:t>rs</w:t>
+            </w:r>
+            <w:proofErr w:type="spellEnd"/>
+            <w:r>
+              <w:t>, rt</w:t>
+            </w:r>
+          </w:p>
+          <w:p>
+            <w:pPr>
+              <w:cnfStyle w:val="000000100000" w:firstRow="0" w:lastRow="0" w:firstColumn="0" w:lastColumn="0" w:oddVBand="0" w:evenVBand="0" w:oddHBand="1" w:evenHBand="0" w:firstRowFirstColumn="0" w:firstRowLastColumn="0" w:lastRowFirstColumn="0" w:lastRowLastColumn="0"/>
+              <w:rPr>
+                <w:lang w:val="en-US"/>
+              </w:rPr>
+            </w:pPr>
+            <w:r>
+              <w:t xml:space="preserve">(LO, HI) ← </w:t>
+            </w:r>
+            <w:proofErr w:type="spellStart"/>
+            <w:r>
+              <w:t>rs</w:t>
+            </w:r>
+            <w:proofErr w:type="spellEnd"/>
+            <w:r>
+              <w:t xml:space="preserve"> / rt</w:t>
             </w:r>
           </w:p>
         </w:tc>
@@ -2538,6 +2798,7 @@
             </w:pPr>
             <w:r>
               <w:rPr>
+                <w:highlight w:val="darkBlue"/>
                 <w:lang w:val="en-US"/>
               </w:rPr>
               <w:t>DIVU</w:t>
@@ -2572,24 +2833,34 @@
               <w:cnfStyle w:val="000000000000" w:firstRow="0" w:lastRow="0" w:firstColumn="0" w:lastColumn="0" w:oddVBand="0" w:evenVBand="0" w:oddHBand="0" w:evenHBand="0" w:firstRowFirstColumn="0" w:firstRowLastColumn="0" w:lastRowFirstColumn="0" w:lastRowLastColumn="0"/>
             </w:pPr>
             <w:r>
-              <w:t>DIV</w:t>
-            </w:r>
-            <w:r>
-              <w:t>U</w:t>
-            </w:r>
-            <w:r>
-              <w:t xml:space="preserve"> rs, rt</w:t>
-            </w:r>
-          </w:p>
-          <w:p>
-            <w:pPr>
-              <w:cnfStyle w:val="000000000000" w:firstRow="0" w:lastRow="0" w:firstColumn="0" w:lastColumn="0" w:oddVBand="0" w:evenVBand="0" w:oddHBand="0" w:evenHBand="0" w:firstRowFirstColumn="0" w:firstRowLastColumn="0" w:lastRowFirstColumn="0" w:lastRowLastColumn="0"/>
-              <w:rPr>
-                <w:lang w:val="en-US"/>
-              </w:rPr>
-            </w:pPr>
-            <w:r>
-              <w:t>(LO, HI) ← rs / rt</w:t>
+              <w:t xml:space="preserve">DIVU </w:t>
+            </w:r>
+            <w:proofErr w:type="spellStart"/>
+            <w:r>
+              <w:t>rs</w:t>
+            </w:r>
+            <w:proofErr w:type="spellEnd"/>
+            <w:r>
+              <w:t>, rt</w:t>
+            </w:r>
+          </w:p>
+          <w:p>
+            <w:pPr>
+              <w:cnfStyle w:val="000000000000" w:firstRow="0" w:lastRow="0" w:firstColumn="0" w:lastColumn="0" w:oddVBand="0" w:evenVBand="0" w:oddHBand="0" w:evenHBand="0" w:firstRowFirstColumn="0" w:firstRowLastColumn="0" w:lastRowFirstColumn="0" w:lastRowLastColumn="0"/>
+              <w:rPr>
+                <w:lang w:val="en-US"/>
+              </w:rPr>
+            </w:pPr>
+            <w:r>
+              <w:t xml:space="preserve">(LO, HI) ← </w:t>
+            </w:r>
+            <w:proofErr w:type="spellStart"/>
+            <w:r>
+              <w:t>rs</w:t>
+            </w:r>
+            <w:proofErr w:type="spellEnd"/>
+            <w:r>
+              <w:t xml:space="preserve"> / rt</w:t>
             </w:r>
           </w:p>
         </w:tc>
@@ -2703,6 +2974,7 @@
             </w:pPr>
             <w:r>
               <w:rPr>
+                <w:highlight w:val="darkBlue"/>
                 <w:lang w:val="en-US"/>
               </w:rPr>
               <w:t>J</w:t>
@@ -2854,6 +3126,7 @@
             </w:pPr>
             <w:r>
               <w:rPr>
+                <w:highlight w:val="darkBlue"/>
                 <w:lang w:val="en-US"/>
               </w:rPr>
               <w:t>JALR</w:t>
@@ -2888,19 +3161,50 @@
               <w:cnfStyle w:val="000000000000" w:firstRow="0" w:lastRow="0" w:firstColumn="0" w:lastColumn="0" w:oddVBand="0" w:evenVBand="0" w:oddHBand="0" w:evenHBand="0" w:firstRowFirstColumn="0" w:firstRowLastColumn="0" w:lastRowFirstColumn="0" w:lastRowLastColumn="0"/>
             </w:pPr>
             <w:r>
-              <w:t>JALR rd, rs</w:t>
-            </w:r>
-          </w:p>
-          <w:p>
-            <w:pPr>
-              <w:cnfStyle w:val="000000000000" w:firstRow="0" w:lastRow="0" w:firstColumn="0" w:lastColumn="0" w:oddVBand="0" w:evenVBand="0" w:oddHBand="0" w:evenHBand="0" w:firstRowFirstColumn="0" w:firstRowLastColumn="0" w:lastRowFirstColumn="0" w:lastRowLastColumn="0"/>
-              <w:rPr>
-                <w:lang w:val="en-US"/>
-              </w:rPr>
-            </w:pPr>
-            <w:r>
-              <w:t>rd ← return_addr, PC ← rs</w:t>
-            </w:r>
+              <w:t xml:space="preserve">JALR </w:t>
+            </w:r>
+            <w:proofErr w:type="spellStart"/>
+            <w:r>
+              <w:t>rd</w:t>
+            </w:r>
+            <w:proofErr w:type="spellEnd"/>
+            <w:r>
+              <w:t xml:space="preserve">, </w:t>
+            </w:r>
+            <w:proofErr w:type="spellStart"/>
+            <w:r>
+              <w:t>rs</w:t>
+            </w:r>
+            <w:proofErr w:type="spellEnd"/>
+          </w:p>
+          <w:p>
+            <w:pPr>
+              <w:cnfStyle w:val="000000000000" w:firstRow="0" w:lastRow="0" w:firstColumn="0" w:lastColumn="0" w:oddVBand="0" w:evenVBand="0" w:oddHBand="0" w:evenHBand="0" w:firstRowFirstColumn="0" w:firstRowLastColumn="0" w:lastRowFirstColumn="0" w:lastRowLastColumn="0"/>
+              <w:rPr>
+                <w:lang w:val="en-US"/>
+              </w:rPr>
+            </w:pPr>
+            <w:proofErr w:type="spellStart"/>
+            <w:r>
+              <w:t>rd</w:t>
+            </w:r>
+            <w:proofErr w:type="spellEnd"/>
+            <w:r>
+              <w:t xml:space="preserve"> ← </w:t>
+            </w:r>
+            <w:proofErr w:type="spellStart"/>
+            <w:r>
+              <w:t>return_addr</w:t>
+            </w:r>
+            <w:proofErr w:type="spellEnd"/>
+            <w:r>
+              <w:t xml:space="preserve">, PC ← </w:t>
+            </w:r>
+            <w:proofErr w:type="spellStart"/>
+            <w:r>
+              <w:t>rs</w:t>
+            </w:r>
+            <w:proofErr w:type="spellEnd"/>
           </w:p>
         </w:tc>
         <w:tc>
@@ -3013,6 +3317,7 @@
             </w:pPr>
             <w:r>
               <w:rPr>
+                <w:highlight w:val="darkBlue"/>
                 <w:lang w:val="en-US"/>
               </w:rPr>
               <w:t>JAL</w:t>
@@ -3164,6 +3469,7 @@
             </w:pPr>
             <w:r>
               <w:rPr>
+                <w:highlight w:val="darkBlue"/>
                 <w:lang w:val="en-US"/>
               </w:rPr>
               <w:t>JR</w:t>
@@ -3307,12 +3613,14 @@
           <w:p>
             <w:pPr>
               <w:rPr>
+                <w:highlight w:val="darkBlue"/>
                 <w:lang w:val="en-US"/>
               </w:rPr>
             </w:pPr>
             <w:bookmarkStart w:id="0" w:name="_Hlk89082935"/>
             <w:r>
               <w:rPr>
+                <w:highlight w:val="darkBlue"/>
                 <w:lang w:val="en-US"/>
               </w:rPr>
               <w:t>LB</w:t>
@@ -3453,11 +3761,13 @@
           <w:p>
             <w:pPr>
               <w:rPr>
-                <w:lang w:val="en-US"/>
-              </w:rPr>
-            </w:pPr>
-            <w:r>
-              <w:rPr>
+                <w:highlight w:val="darkBlue"/>
+                <w:lang w:val="en-US"/>
+              </w:rPr>
+            </w:pPr>
+            <w:r>
+              <w:rPr>
+                <w:highlight w:val="darkBlue"/>
                 <w:lang w:val="en-US"/>
               </w:rPr>
               <w:t>LBU</w:t>
@@ -3601,11 +3911,13 @@
           <w:p>
             <w:pPr>
               <w:rPr>
-                <w:lang w:val="en-US"/>
-              </w:rPr>
-            </w:pPr>
-            <w:r>
-              <w:rPr>
+                <w:highlight w:val="darkBlue"/>
+                <w:lang w:val="en-US"/>
+              </w:rPr>
+            </w:pPr>
+            <w:r>
+              <w:rPr>
+                <w:highlight w:val="darkBlue"/>
                 <w:lang w:val="en-US"/>
               </w:rPr>
               <w:lastRenderedPageBreak/>
@@ -3747,11 +4059,13 @@
           <w:p>
             <w:pPr>
               <w:rPr>
-                <w:lang w:val="en-US"/>
-              </w:rPr>
-            </w:pPr>
-            <w:r>
-              <w:rPr>
+                <w:highlight w:val="darkBlue"/>
+                <w:lang w:val="en-US"/>
+              </w:rPr>
+            </w:pPr>
+            <w:r>
+              <w:rPr>
+                <w:highlight w:val="darkBlue"/>
                 <w:lang w:val="en-US"/>
               </w:rPr>
               <w:t>LHU</w:t>
@@ -3895,11 +4209,13 @@
           <w:p>
             <w:pPr>
               <w:rPr>
-                <w:lang w:val="en-US"/>
-              </w:rPr>
-            </w:pPr>
-            <w:r>
-              <w:rPr>
+                <w:highlight w:val="darkBlue"/>
+                <w:lang w:val="en-US"/>
+              </w:rPr>
+            </w:pPr>
+            <w:r>
+              <w:rPr>
+                <w:highlight w:val="darkBlue"/>
                 <w:lang w:val="en-US"/>
               </w:rPr>
               <w:t>LUI</w:t>
@@ -4040,11 +4356,13 @@
           <w:p>
             <w:pPr>
               <w:rPr>
-                <w:lang w:val="en-US"/>
-              </w:rPr>
-            </w:pPr>
-            <w:r>
-              <w:rPr>
+                <w:highlight w:val="darkBlue"/>
+                <w:lang w:val="en-US"/>
+              </w:rPr>
+            </w:pPr>
+            <w:r>
+              <w:rPr>
+                <w:highlight w:val="darkBlue"/>
                 <w:lang w:val="en-US"/>
               </w:rPr>
               <w:t>LW</w:t>
@@ -4188,11 +4506,13 @@
           <w:p>
             <w:pPr>
               <w:rPr>
-                <w:lang w:val="en-US"/>
-              </w:rPr>
-            </w:pPr>
-            <w:r>
-              <w:rPr>
+                <w:highlight w:val="darkBlue"/>
+                <w:lang w:val="en-US"/>
+              </w:rPr>
+            </w:pPr>
+            <w:r>
+              <w:rPr>
+                <w:highlight w:val="darkBlue"/>
                 <w:lang w:val="en-US"/>
               </w:rPr>
               <w:t>LWL</w:t>
@@ -4333,11 +4653,13 @@
           <w:p>
             <w:pPr>
               <w:rPr>
-                <w:lang w:val="en-US"/>
-              </w:rPr>
-            </w:pPr>
-            <w:r>
-              <w:rPr>
+                <w:highlight w:val="darkBlue"/>
+                <w:lang w:val="en-US"/>
+              </w:rPr>
+            </w:pPr>
+            <w:r>
+              <w:rPr>
+                <w:highlight w:val="darkBlue"/>
                 <w:lang w:val="en-US"/>
               </w:rPr>
               <w:t>LWR</w:t>
@@ -4487,6 +4809,7 @@
             </w:pPr>
             <w:r>
               <w:rPr>
+                <w:highlight w:val="darkBlue"/>
                 <w:lang w:val="en-US"/>
               </w:rPr>
               <w:t>MTHI</w:t>
@@ -4634,6 +4957,7 @@
             </w:pPr>
             <w:r>
               <w:rPr>
+                <w:highlight w:val="darkBlue"/>
                 <w:lang w:val="en-US"/>
               </w:rPr>
               <w:t>MTLO</w:t>
@@ -4782,6 +5106,7 @@
             </w:pPr>
             <w:r>
               <w:rPr>
+                <w:highlight w:val="red"/>
                 <w:lang w:val="en-US"/>
               </w:rPr>
               <w:t>MULT</w:t>
@@ -4927,6 +5252,7 @@
             </w:pPr>
             <w:r>
               <w:rPr>
+                <w:highlight w:val="darkBlue"/>
                 <w:lang w:val="en-US"/>
               </w:rPr>
               <w:t>MULTU</w:t>
@@ -5075,6 +5401,7 @@
             </w:pPr>
             <w:r>
               <w:rPr>
+                <w:highlight w:val="darkBlue"/>
                 <w:lang w:val="en-US"/>
               </w:rPr>
               <w:t>OR</w:t>
@@ -5220,6 +5547,7 @@
             </w:pPr>
             <w:r>
               <w:rPr>
+                <w:highlight w:val="darkBlue"/>
                 <w:lang w:val="en-US"/>
               </w:rPr>
               <w:t>ORI</w:t>
@@ -5363,11 +5691,13 @@
           <w:p>
             <w:pPr>
               <w:rPr>
-                <w:lang w:val="en-US"/>
-              </w:rPr>
-            </w:pPr>
-            <w:r>
-              <w:rPr>
+                <w:highlight w:val="darkBlue"/>
+                <w:lang w:val="en-US"/>
+              </w:rPr>
+            </w:pPr>
+            <w:r>
+              <w:rPr>
+                <w:highlight w:val="darkBlue"/>
                 <w:lang w:val="en-US"/>
               </w:rPr>
               <w:t>SB</w:t>
@@ -5508,11 +5838,13 @@
           <w:p>
             <w:pPr>
               <w:rPr>
-                <w:lang w:val="en-US"/>
-              </w:rPr>
-            </w:pPr>
-            <w:r>
-              <w:rPr>
+                <w:highlight w:val="darkBlue"/>
+                <w:lang w:val="en-US"/>
+              </w:rPr>
+            </w:pPr>
+            <w:r>
+              <w:rPr>
+                <w:highlight w:val="darkBlue"/>
                 <w:lang w:val="en-US"/>
               </w:rPr>
               <w:t>SH</w:t>
@@ -5661,6 +5993,7 @@
             </w:pPr>
             <w:r>
               <w:rPr>
+                <w:highlight w:val="darkBlue"/>
                 <w:lang w:val="en-US"/>
               </w:rPr>
               <w:t>SLL</w:t>
@@ -5806,6 +6139,7 @@
             </w:pPr>
             <w:r>
               <w:rPr>
+                <w:highlight w:val="darkBlue"/>
                 <w:lang w:val="en-US"/>
               </w:rPr>
               <w:t>SLLV</w:t>
@@ -5954,6 +6288,7 @@
             </w:pPr>
             <w:r>
               <w:rPr>
+                <w:highlight w:val="darkBlue"/>
                 <w:lang w:val="en-US"/>
               </w:rPr>
               <w:t>SLT</w:t>
@@ -6094,11 +6429,13 @@
           <w:p>
             <w:pPr>
               <w:rPr>
-                <w:lang w:val="en-US"/>
-              </w:rPr>
-            </w:pPr>
-            <w:r>
-              <w:rPr>
+                <w:highlight w:val="darkBlue"/>
+                <w:lang w:val="en-US"/>
+              </w:rPr>
+            </w:pPr>
+            <w:r>
+              <w:rPr>
+                <w:highlight w:val="darkBlue"/>
                 <w:lang w:val="en-US"/>
               </w:rPr>
               <w:lastRenderedPageBreak/>
@@ -6243,11 +6580,13 @@
           <w:p>
             <w:pPr>
               <w:rPr>
-                <w:lang w:val="en-US"/>
-              </w:rPr>
-            </w:pPr>
-            <w:r>
-              <w:rPr>
+                <w:highlight w:val="darkBlue"/>
+                <w:lang w:val="en-US"/>
+              </w:rPr>
+            </w:pPr>
+            <w:r>
+              <w:rPr>
+                <w:highlight w:val="darkBlue"/>
                 <w:lang w:val="en-US"/>
               </w:rPr>
               <w:t>SLTIU</w:t>
@@ -6388,11 +6727,13 @@
           <w:p>
             <w:pPr>
               <w:rPr>
-                <w:lang w:val="en-US"/>
-              </w:rPr>
-            </w:pPr>
-            <w:r>
-              <w:rPr>
+                <w:highlight w:val="darkBlue"/>
+                <w:lang w:val="en-US"/>
+              </w:rPr>
+            </w:pPr>
+            <w:r>
+              <w:rPr>
+                <w:highlight w:val="darkBlue"/>
                 <w:lang w:val="en-US"/>
               </w:rPr>
               <w:t>SLTU</w:t>
@@ -6541,6 +6882,7 @@
             </w:pPr>
             <w:r>
               <w:rPr>
+                <w:highlight w:val="darkBlue"/>
                 <w:lang w:val="en-US"/>
               </w:rPr>
               <w:t>SRA</w:t>
@@ -6686,6 +7028,7 @@
             </w:pPr>
             <w:r>
               <w:rPr>
+                <w:highlight w:val="darkBlue"/>
                 <w:lang w:val="en-US"/>
               </w:rPr>
               <w:t>SRAV</w:t>
@@ -6834,6 +7177,7 @@
             </w:pPr>
             <w:r>
               <w:rPr>
+                <w:highlight w:val="darkBlue"/>
                 <w:lang w:val="en-US"/>
               </w:rPr>
               <w:t>SRL</w:t>
@@ -6979,6 +7323,7 @@
             </w:pPr>
             <w:r>
               <w:rPr>
+                <w:highlight w:val="darkBlue"/>
                 <w:lang w:val="en-US"/>
               </w:rPr>
               <w:t>SRLV</w:t>
@@ -7127,6 +7472,7 @@
             </w:pPr>
             <w:r>
               <w:rPr>
+                <w:highlight w:val="darkBlue"/>
                 <w:lang w:val="en-US"/>
               </w:rPr>
               <w:t>SUBU</w:t>
@@ -7272,6 +7618,7 @@
             </w:pPr>
             <w:r>
               <w:rPr>
+                <w:highlight w:val="darkBlue"/>
                 <w:lang w:val="en-US"/>
               </w:rPr>
               <w:t>SW</w:t>
@@ -7421,6 +7768,7 @@
             </w:pPr>
             <w:r>
               <w:rPr>
+                <w:highlight w:val="darkBlue"/>
                 <w:lang w:val="en-US"/>
               </w:rPr>
               <w:t>XOR</w:t>
@@ -7566,6 +7914,7 @@
             </w:pPr>
             <w:r>
               <w:rPr>
+                <w:highlight w:val="darkBlue"/>
                 <w:lang w:val="en-US"/>
               </w:rPr>
               <w:t>XORI</w:t>
@@ -7804,12 +8153,14 @@
                 <w:lang w:val="en-US"/>
               </w:rPr>
             </w:pPr>
+            <w:proofErr w:type="gramStart"/>
             <w:r>
               <w:rPr>
                 <w:lang w:val="en-US"/>
               </w:rPr>
               <w:t>Instructions  implemented</w:t>
             </w:r>
+            <w:proofErr w:type="gramEnd"/>
           </w:p>
         </w:tc>
         <w:tc>
@@ -7981,11 +8332,19 @@
                 <w:lang w:val="en-US"/>
               </w:rPr>
             </w:pPr>
-            <w:r>
-              <w:rPr>
-                <w:lang w:val="en-US"/>
-              </w:rPr>
-              <w:t>Clk (1)</w:t>
+            <w:proofErr w:type="spellStart"/>
+            <w:r>
+              <w:rPr>
+                <w:lang w:val="en-US"/>
+              </w:rPr>
+              <w:t>Clk</w:t>
+            </w:r>
+            <w:proofErr w:type="spellEnd"/>
+            <w:r>
+              <w:rPr>
+                <w:lang w:val="en-US"/>
+              </w:rPr>
+              <w:t xml:space="preserve"> (1)</w:t>
             </w:r>
           </w:p>
           <w:p>
@@ -8307,11 +8666,19 @@
                 <w:lang w:val="en-US"/>
               </w:rPr>
             </w:pPr>
-            <w:r>
-              <w:rPr>
-                <w:lang w:val="en-US"/>
-              </w:rPr>
-              <w:t>Waitrequest (1)</w:t>
+            <w:proofErr w:type="spellStart"/>
+            <w:r>
+              <w:rPr>
+                <w:lang w:val="en-US"/>
+              </w:rPr>
+              <w:t>Waitrequest</w:t>
+            </w:r>
+            <w:proofErr w:type="spellEnd"/>
+            <w:r>
+              <w:rPr>
+                <w:lang w:val="en-US"/>
+              </w:rPr>
+              <w:t xml:space="preserve"> (1)</w:t>
             </w:r>
           </w:p>
         </w:tc>

</xml_diff>